<commit_message>
feat: add summary generating
</commit_message>
<xml_diff>
--- a/public/brightBoxTemplate.docx
+++ b/public/brightBoxTemplate.docx
@@ -1581,7 +1581,7 @@
                 <w:b w:val="1"/>
                 <w:rtl w:val="0"/>
               </w:rPr>
-              <w:t xml:space="preserve">Programming languages:</w:t>
+              <w:t xml:space="preserve">{#summary}{summaryName}:</w:t>
             </w:r>
           </w:p>
         </w:tc>
@@ -1610,7 +1610,7 @@
               <w:rPr>
                 <w:rtl w:val="0"/>
               </w:rPr>
-              <w:t xml:space="preserve">JavaScript, TypeScript, Ruby.</w:t>
+              <w:t xml:space="preserve">{summaryData}{/summary}</w:t>
             </w:r>
           </w:p>
         </w:tc>
@@ -1673,581 +1673,6 @@
               <w:jc w:val="right"/>
               <w:rPr>
                 <w:b w:val="1"/>
-              </w:rPr>
-            </w:pPr>
-            <w:r>
-              <w:rPr>
-                <w:b w:val="1"/>
-                <w:rtl w:val="0"/>
-              </w:rPr>
-              <w:t xml:space="preserve">Front-end:</w:t>
-            </w:r>
-          </w:p>
-        </w:tc>
-        <w:tc>
-          <w:tcPr>
-            <w:gridSpan w:val="6"/>
-            <w:tcBorders>
-              <w:bottom w:color="000000" w:space="0" w:sz="0" w:val="nil"/>
-            </w:tcBorders>
-            <w:shd w:fill="auto" w:val="clear"/>
-            <w:tcMar>
-              <w:top w:w="0.0" w:type="dxa"/>
-              <w:left w:w="0.0" w:type="dxa"/>
-              <w:bottom w:w="0.0" w:type="dxa"/>
-              <w:right w:w="0.0" w:type="dxa"/>
-            </w:tcMar>
-          </w:tcPr>
-          <w:p>
-            <w:pPr>
-              <w:widowControl w:val="0"/>
-              <w:spacing w:after="40" w:lineRule="auto"/>
-              <w:ind w:left="144" w:firstLine="0"/>
-              <w:rPr/>
-            </w:pPr>
-            <w:r>
-              <w:rPr>
-                <w:rtl w:val="0"/>
-              </w:rPr>
-              <w:t xml:space="preserve">HTML5, CSS3, React, Next.js, React Native, </w:t>
-            </w:r>
-          </w:p>
-          <w:p>
-            <w:pPr>
-              <w:widowControl w:val="0"/>
-              <w:spacing w:after="40" w:lineRule="auto"/>
-              <w:ind w:left="144" w:firstLine="0"/>
-              <w:rPr/>
-            </w:pPr>
-            <w:r>
-              <w:rPr>
-                <w:rtl w:val="0"/>
-              </w:rPr>
-              <w:t xml:space="preserve">Expo, React Navigation, Redux, Apollo Client,</w:t>
-            </w:r>
-          </w:p>
-          <w:p>
-            <w:pPr>
-              <w:widowControl w:val="0"/>
-              <w:spacing w:after="40" w:lineRule="auto"/>
-              <w:ind w:left="144" w:firstLine="0"/>
-              <w:rPr/>
-            </w:pPr>
-            <w:r>
-              <w:rPr>
-                <w:rtl w:val="0"/>
-              </w:rPr>
-              <w:t xml:space="preserve">Apollo GraphQL, Bootstrap, SASS, Tailwind, Stripe.</w:t>
-            </w:r>
-          </w:p>
-        </w:tc>
-      </w:tr>
-      <w:tr>
-        <w:trPr>
-          <w:cantSplit w:val="0"/>
-          <w:trHeight w:val="108" w:hRule="atLeast"/>
-          <w:tblHeader w:val="0"/>
-        </w:trPr>
-        <w:tc>
-          <w:tcPr>
-            <w:gridSpan w:val="2"/>
-            <w:tcBorders>
-              <w:bottom w:color="000000" w:space="0" w:sz="0" w:val="nil"/>
-            </w:tcBorders>
-            <w:shd w:fill="auto" w:val="clear"/>
-            <w:tcMar>
-              <w:top w:w="0.0" w:type="dxa"/>
-              <w:left w:w="0.0" w:type="dxa"/>
-              <w:bottom w:w="0.0" w:type="dxa"/>
-              <w:right w:w="0.0" w:type="dxa"/>
-            </w:tcMar>
-          </w:tcPr>
-          <w:p>
-            <w:pPr>
-              <w:widowControl w:val="0"/>
-              <w:spacing w:line="240" w:lineRule="auto"/>
-              <w:rPr>
-                <w:sz w:val="2"/>
-                <w:szCs w:val="2"/>
-              </w:rPr>
-            </w:pPr>
-            <w:r>
-              <w:rPr>
-                <w:rtl w:val="0"/>
-              </w:rPr>
-            </w:r>
-          </w:p>
-        </w:tc>
-        <w:tc>
-          <w:tcPr>
-            <w:gridSpan w:val="2"/>
-            <w:tcBorders>
-              <w:bottom w:color="000000" w:space="0" w:sz="0" w:val="nil"/>
-            </w:tcBorders>
-            <w:shd w:fill="auto" w:val="clear"/>
-            <w:tcMar>
-              <w:top w:w="0.0" w:type="dxa"/>
-              <w:left w:w="0.0" w:type="dxa"/>
-              <w:bottom w:w="0.0" w:type="dxa"/>
-              <w:right w:w="0.0" w:type="dxa"/>
-            </w:tcMar>
-          </w:tcPr>
-          <w:p>
-            <w:pPr>
-              <w:widowControl w:val="0"/>
-              <w:spacing w:after="40" w:lineRule="auto"/>
-              <w:ind w:right="45"/>
-              <w:jc w:val="right"/>
-              <w:rPr>
-                <w:b w:val="1"/>
-                <w:color w:val="000000"/>
-              </w:rPr>
-            </w:pPr>
-            <w:r>
-              <w:rPr>
-                <w:b w:val="1"/>
-                <w:rtl w:val="0"/>
-              </w:rPr>
-              <w:t xml:space="preserve">Back-end:</w:t>
-            </w:r>
-            <w:r>
-              <w:rPr>
-                <w:rtl w:val="0"/>
-              </w:rPr>
-            </w:r>
-          </w:p>
-        </w:tc>
-        <w:tc>
-          <w:tcPr>
-            <w:gridSpan w:val="6"/>
-            <w:tcBorders>
-              <w:bottom w:color="000000" w:space="0" w:sz="0" w:val="nil"/>
-            </w:tcBorders>
-            <w:shd w:fill="auto" w:val="clear"/>
-            <w:tcMar>
-              <w:top w:w="0.0" w:type="dxa"/>
-              <w:left w:w="0.0" w:type="dxa"/>
-              <w:bottom w:w="0.0" w:type="dxa"/>
-              <w:right w:w="0.0" w:type="dxa"/>
-            </w:tcMar>
-          </w:tcPr>
-          <w:p>
-            <w:pPr>
-              <w:widowControl w:val="0"/>
-              <w:spacing w:after="40" w:lineRule="auto"/>
-              <w:ind w:left="144" w:firstLine="0"/>
-              <w:rPr/>
-            </w:pPr>
-            <w:r>
-              <w:rPr>
-                <w:rtl w:val="0"/>
-              </w:rPr>
-              <w:t xml:space="preserve">Node.js, Nest.js, Express.js, Ruby on Rails, Sails.js.</w:t>
-            </w:r>
-          </w:p>
-        </w:tc>
-      </w:tr>
-      <w:tr>
-        <w:trPr>
-          <w:cantSplit w:val="0"/>
-          <w:trHeight w:val="108" w:hRule="atLeast"/>
-          <w:tblHeader w:val="0"/>
-        </w:trPr>
-        <w:tc>
-          <w:tcPr>
-            <w:gridSpan w:val="2"/>
-            <w:tcBorders>
-              <w:bottom w:color="000000" w:space="0" w:sz="0" w:val="nil"/>
-            </w:tcBorders>
-            <w:shd w:fill="auto" w:val="clear"/>
-            <w:tcMar>
-              <w:top w:w="0.0" w:type="dxa"/>
-              <w:left w:w="0.0" w:type="dxa"/>
-              <w:bottom w:w="0.0" w:type="dxa"/>
-              <w:right w:w="0.0" w:type="dxa"/>
-            </w:tcMar>
-          </w:tcPr>
-          <w:p>
-            <w:pPr>
-              <w:widowControl w:val="0"/>
-              <w:spacing w:line="240" w:lineRule="auto"/>
-              <w:rPr>
-                <w:sz w:val="2"/>
-                <w:szCs w:val="2"/>
-              </w:rPr>
-            </w:pPr>
-            <w:r>
-              <w:rPr>
-                <w:rtl w:val="0"/>
-              </w:rPr>
-            </w:r>
-          </w:p>
-        </w:tc>
-        <w:tc>
-          <w:tcPr>
-            <w:gridSpan w:val="2"/>
-            <w:tcBorders>
-              <w:bottom w:color="000000" w:space="0" w:sz="0" w:val="nil"/>
-            </w:tcBorders>
-            <w:shd w:fill="auto" w:val="clear"/>
-            <w:tcMar>
-              <w:top w:w="0.0" w:type="dxa"/>
-              <w:left w:w="0.0" w:type="dxa"/>
-              <w:bottom w:w="0.0" w:type="dxa"/>
-              <w:right w:w="0.0" w:type="dxa"/>
-            </w:tcMar>
-          </w:tcPr>
-          <w:p>
-            <w:pPr>
-              <w:widowControl w:val="0"/>
-              <w:spacing w:after="40" w:lineRule="auto"/>
-              <w:ind w:right="45"/>
-              <w:jc w:val="right"/>
-              <w:rPr>
-                <w:sz w:val="2"/>
-                <w:szCs w:val="2"/>
-              </w:rPr>
-            </w:pPr>
-            <w:r>
-              <w:rPr>
-                <w:b w:val="1"/>
-                <w:rtl w:val="0"/>
-              </w:rPr>
-              <w:t xml:space="preserve">Databases</w:t>
-            </w:r>
-            <w:r>
-              <w:rPr>
-                <w:b w:val="1"/>
-                <w:color w:val="000000"/>
-                <w:rtl w:val="0"/>
-              </w:rPr>
-              <w:t xml:space="preserve">:</w:t>
-            </w:r>
-            <w:r>
-              <w:rPr>
-                <w:rtl w:val="0"/>
-              </w:rPr>
-            </w:r>
-          </w:p>
-        </w:tc>
-        <w:tc>
-          <w:tcPr>
-            <w:gridSpan w:val="6"/>
-            <w:tcBorders>
-              <w:bottom w:color="000000" w:space="0" w:sz="0" w:val="nil"/>
-            </w:tcBorders>
-            <w:shd w:fill="auto" w:val="clear"/>
-            <w:tcMar>
-              <w:top w:w="0.0" w:type="dxa"/>
-              <w:left w:w="0.0" w:type="dxa"/>
-              <w:bottom w:w="0.0" w:type="dxa"/>
-              <w:right w:w="0.0" w:type="dxa"/>
-            </w:tcMar>
-          </w:tcPr>
-          <w:p>
-            <w:pPr>
-              <w:widowControl w:val="0"/>
-              <w:spacing w:after="40" w:lineRule="auto"/>
-              <w:ind w:left="144" w:firstLine="0"/>
-              <w:rPr/>
-            </w:pPr>
-            <w:r>
-              <w:rPr>
-                <w:rtl w:val="0"/>
-              </w:rPr>
-              <w:t xml:space="preserve">MongoDB, PostgreSQL, Redis.</w:t>
-            </w:r>
-          </w:p>
-        </w:tc>
-      </w:tr>
-      <w:tr>
-        <w:trPr>
-          <w:cantSplit w:val="0"/>
-          <w:trHeight w:val="108" w:hRule="atLeast"/>
-          <w:tblHeader w:val="0"/>
-        </w:trPr>
-        <w:tc>
-          <w:tcPr>
-            <w:gridSpan w:val="2"/>
-            <w:tcBorders>
-              <w:bottom w:color="000000" w:space="0" w:sz="0" w:val="nil"/>
-            </w:tcBorders>
-            <w:shd w:fill="auto" w:val="clear"/>
-            <w:tcMar>
-              <w:top w:w="0.0" w:type="dxa"/>
-              <w:left w:w="0.0" w:type="dxa"/>
-              <w:bottom w:w="0.0" w:type="dxa"/>
-              <w:right w:w="0.0" w:type="dxa"/>
-            </w:tcMar>
-          </w:tcPr>
-          <w:p>
-            <w:pPr>
-              <w:widowControl w:val="0"/>
-              <w:spacing w:line="240" w:lineRule="auto"/>
-              <w:rPr>
-                <w:sz w:val="2"/>
-                <w:szCs w:val="2"/>
-              </w:rPr>
-            </w:pPr>
-            <w:r>
-              <w:rPr>
-                <w:rtl w:val="0"/>
-              </w:rPr>
-            </w:r>
-          </w:p>
-        </w:tc>
-        <w:tc>
-          <w:tcPr>
-            <w:gridSpan w:val="2"/>
-            <w:tcBorders>
-              <w:bottom w:color="000000" w:space="0" w:sz="0" w:val="nil"/>
-            </w:tcBorders>
-            <w:shd w:fill="auto" w:val="clear"/>
-            <w:tcMar>
-              <w:top w:w="0.0" w:type="dxa"/>
-              <w:left w:w="0.0" w:type="dxa"/>
-              <w:bottom w:w="0.0" w:type="dxa"/>
-              <w:right w:w="0.0" w:type="dxa"/>
-            </w:tcMar>
-          </w:tcPr>
-          <w:p>
-            <w:pPr>
-              <w:widowControl w:val="0"/>
-              <w:spacing w:after="40" w:lineRule="auto"/>
-              <w:ind w:right="45"/>
-              <w:jc w:val="right"/>
-              <w:rPr>
-                <w:b w:val="1"/>
-              </w:rPr>
-            </w:pPr>
-            <w:r>
-              <w:rPr>
-                <w:b w:val="1"/>
-                <w:rtl w:val="0"/>
-              </w:rPr>
-              <w:t xml:space="preserve">Cloud:</w:t>
-            </w:r>
-          </w:p>
-        </w:tc>
-        <w:tc>
-          <w:tcPr>
-            <w:gridSpan w:val="6"/>
-            <w:tcBorders>
-              <w:bottom w:color="000000" w:space="0" w:sz="0" w:val="nil"/>
-            </w:tcBorders>
-            <w:shd w:fill="auto" w:val="clear"/>
-            <w:tcMar>
-              <w:top w:w="0.0" w:type="dxa"/>
-              <w:left w:w="0.0" w:type="dxa"/>
-              <w:bottom w:w="0.0" w:type="dxa"/>
-              <w:right w:w="0.0" w:type="dxa"/>
-            </w:tcMar>
-          </w:tcPr>
-          <w:p>
-            <w:pPr>
-              <w:widowControl w:val="0"/>
-              <w:spacing w:after="40" w:lineRule="auto"/>
-              <w:ind w:left="144" w:firstLine="0"/>
-              <w:rPr/>
-            </w:pPr>
-            <w:r>
-              <w:rPr>
-                <w:rtl w:val="0"/>
-              </w:rPr>
-              <w:t xml:space="preserve">Heroku, DigitalOcean, VDS.</w:t>
-            </w:r>
-          </w:p>
-        </w:tc>
-      </w:tr>
-      <w:tr>
-        <w:trPr>
-          <w:cantSplit w:val="0"/>
-          <w:trHeight w:val="108" w:hRule="atLeast"/>
-          <w:tblHeader w:val="0"/>
-        </w:trPr>
-        <w:tc>
-          <w:tcPr>
-            <w:gridSpan w:val="2"/>
-            <w:tcBorders>
-              <w:bottom w:color="000000" w:space="0" w:sz="0" w:val="nil"/>
-            </w:tcBorders>
-            <w:shd w:fill="auto" w:val="clear"/>
-            <w:tcMar>
-              <w:top w:w="0.0" w:type="dxa"/>
-              <w:left w:w="0.0" w:type="dxa"/>
-              <w:bottom w:w="0.0" w:type="dxa"/>
-              <w:right w:w="0.0" w:type="dxa"/>
-            </w:tcMar>
-          </w:tcPr>
-          <w:p>
-            <w:pPr>
-              <w:widowControl w:val="0"/>
-              <w:spacing w:line="240" w:lineRule="auto"/>
-              <w:rPr>
-                <w:sz w:val="2"/>
-                <w:szCs w:val="2"/>
-              </w:rPr>
-            </w:pPr>
-            <w:r>
-              <w:rPr>
-                <w:rtl w:val="0"/>
-              </w:rPr>
-            </w:r>
-          </w:p>
-        </w:tc>
-        <w:tc>
-          <w:tcPr>
-            <w:gridSpan w:val="2"/>
-            <w:tcBorders>
-              <w:bottom w:color="000000" w:space="0" w:sz="0" w:val="nil"/>
-            </w:tcBorders>
-            <w:shd w:fill="auto" w:val="clear"/>
-            <w:tcMar>
-              <w:top w:w="0.0" w:type="dxa"/>
-              <w:left w:w="0.0" w:type="dxa"/>
-              <w:bottom w:w="0.0" w:type="dxa"/>
-              <w:right w:w="0.0" w:type="dxa"/>
-            </w:tcMar>
-          </w:tcPr>
-          <w:p>
-            <w:pPr>
-              <w:widowControl w:val="0"/>
-              <w:spacing w:after="40" w:lineRule="auto"/>
-              <w:ind w:right="45"/>
-              <w:jc w:val="right"/>
-              <w:rPr>
-                <w:b w:val="1"/>
-              </w:rPr>
-            </w:pPr>
-            <w:r>
-              <w:rPr>
-                <w:b w:val="1"/>
-                <w:rtl w:val="0"/>
-              </w:rPr>
-              <w:t xml:space="preserve">ORM:</w:t>
-            </w:r>
-          </w:p>
-          <w:p>
-            <w:pPr>
-              <w:widowControl w:val="0"/>
-              <w:spacing w:after="40" w:lineRule="auto"/>
-              <w:ind w:right="45"/>
-              <w:jc w:val="right"/>
-              <w:rPr>
-                <w:b w:val="1"/>
-              </w:rPr>
-            </w:pPr>
-            <w:r>
-              <w:rPr>
-                <w:b w:val="1"/>
-                <w:rtl w:val="0"/>
-              </w:rPr>
-              <w:t xml:space="preserve">CMS:</w:t>
-            </w:r>
-          </w:p>
-        </w:tc>
-        <w:tc>
-          <w:tcPr>
-            <w:gridSpan w:val="6"/>
-            <w:tcBorders>
-              <w:bottom w:color="000000" w:space="0" w:sz="0" w:val="nil"/>
-            </w:tcBorders>
-            <w:shd w:fill="auto" w:val="clear"/>
-            <w:tcMar>
-              <w:top w:w="0.0" w:type="dxa"/>
-              <w:left w:w="0.0" w:type="dxa"/>
-              <w:bottom w:w="0.0" w:type="dxa"/>
-              <w:right w:w="0.0" w:type="dxa"/>
-            </w:tcMar>
-          </w:tcPr>
-          <w:p>
-            <w:pPr>
-              <w:widowControl w:val="0"/>
-              <w:spacing w:after="40" w:lineRule="auto"/>
-              <w:ind w:left="144" w:firstLine="0"/>
-              <w:rPr/>
-            </w:pPr>
-            <w:r>
-              <w:rPr>
-                <w:rtl w:val="0"/>
-              </w:rPr>
-              <w:t xml:space="preserve">MicroORM.</w:t>
-            </w:r>
-          </w:p>
-          <w:p>
-            <w:pPr>
-              <w:widowControl w:val="0"/>
-              <w:spacing w:after="40" w:lineRule="auto"/>
-              <w:ind w:left="144" w:firstLine="0"/>
-              <w:rPr/>
-            </w:pPr>
-            <w:r>
-              <w:rPr>
-                <w:rtl w:val="0"/>
-              </w:rPr>
-              <w:t xml:space="preserve">Contentful CMS.</w:t>
-            </w:r>
-          </w:p>
-        </w:tc>
-      </w:tr>
-      <w:tr>
-        <w:trPr>
-          <w:cantSplit w:val="0"/>
-          <w:trHeight w:val="108" w:hRule="atLeast"/>
-          <w:tblHeader w:val="0"/>
-        </w:trPr>
-        <w:tc>
-          <w:tcPr>
-            <w:gridSpan w:val="2"/>
-            <w:tcBorders>
-              <w:bottom w:color="000000" w:space="0" w:sz="0" w:val="nil"/>
-            </w:tcBorders>
-            <w:shd w:fill="auto" w:val="clear"/>
-            <w:tcMar>
-              <w:top w:w="0.0" w:type="dxa"/>
-              <w:left w:w="0.0" w:type="dxa"/>
-              <w:bottom w:w="0.0" w:type="dxa"/>
-              <w:right w:w="0.0" w:type="dxa"/>
-            </w:tcMar>
-          </w:tcPr>
-          <w:p>
-            <w:pPr>
-              <w:widowControl w:val="0"/>
-              <w:spacing w:line="240" w:lineRule="auto"/>
-              <w:rPr>
-                <w:sz w:val="2"/>
-                <w:szCs w:val="2"/>
-              </w:rPr>
-            </w:pPr>
-            <w:r>
-              <w:rPr>
-                <w:rtl w:val="0"/>
-              </w:rPr>
-            </w:r>
-          </w:p>
-        </w:tc>
-        <w:tc>
-          <w:tcPr>
-            <w:gridSpan w:val="2"/>
-            <w:tcBorders>
-              <w:bottom w:color="000000" w:space="0" w:sz="0" w:val="nil"/>
-            </w:tcBorders>
-            <w:shd w:fill="auto" w:val="clear"/>
-            <w:tcMar>
-              <w:top w:w="0.0" w:type="dxa"/>
-              <w:left w:w="0.0" w:type="dxa"/>
-              <w:bottom w:w="0.0" w:type="dxa"/>
-              <w:right w:w="0.0" w:type="dxa"/>
-            </w:tcMar>
-          </w:tcPr>
-          <w:p>
-            <w:pPr>
-              <w:widowControl w:val="0"/>
-              <w:spacing w:after="40" w:lineRule="auto"/>
-              <w:ind w:right="45"/>
-              <w:jc w:val="right"/>
-              <w:rPr>
-                <w:b w:val="1"/>
                 <w:color w:val="000000"/>
               </w:rPr>
             </w:pPr>
@@ -2287,10 +1712,13 @@
               <w:widowControl w:val="0"/>
               <w:spacing w:after="40" w:lineRule="auto"/>
               <w:ind w:left="144" w:firstLine="0"/>
-              <w:rPr/>
+              <w:rPr>
+                <w:shd w:fill="f4cccc" w:val="clear"/>
+              </w:rPr>
             </w:pPr>
             <w:r>
               <w:rPr>
+                <w:shd w:fill="f4cccc" w:val="clear"/>
                 <w:rtl w:val="0"/>
               </w:rPr>
               <w:t xml:space="preserve">Proficiency in advanced-level English communication (B2+), Critical thinking and analytical problem-solving, Effective decision-making skills, Cross-cultural communication and sensitivity, Emotional intelligence and empathy, Time management and organizational skills, Leadership and team management abilities, Conflict resolution and mediation skills, Innovation and creativity, Adaptability and flexibility, Resilience and stress management, Active listening and feedback skills, Presentation and public speaking abilities, Networking and relationship building, Project management skills, Intercultural competence, Data analysis and interpretation, Continuous learning and self-improvement.</w:t>

</xml_diff>

<commit_message>
refactor: improve parsing function
</commit_message>
<xml_diff>
--- a/public/brightBoxTemplate.docx
+++ b/public/brightBoxTemplate.docx
@@ -2410,6 +2410,25 @@
         </w:numPr>
         <w:ind w:left="720" w:hanging="360"/>
         <w:jc w:val="both"/>
+      </w:pPr>
+      <w:r>
+        <w:rPr>
+          <w:rtl w:val="0"/>
+        </w:rPr>
+        <w:t xml:space="preserve">{-w:p technologies}{tech}{/technologies}</w:t>
+      </w:r>
+    </w:p>
+    <w:p>
+      <w:pPr>
+        <w:numPr>
+          <w:ilvl w:val="0"/>
+          <w:numId w:val="2"/>
+        </w:numPr>
+        <w:ind w:left="720" w:hanging="360"/>
+        <w:jc w:val="both"/>
+        <w:rPr>
+          <w:u w:val="none"/>
+        </w:rPr>
         <w:sectPr>
           <w:type w:val="continuous"/>
           <w:pgSz w:h="15840" w:w="12240" w:orient="portrait"/>
@@ -2420,12 +2439,6 @@
           </w:cols>
         </w:sectPr>
       </w:pPr>
-      <w:r>
-        <w:rPr>
-          <w:rtl w:val="0"/>
-        </w:rPr>
-        <w:t xml:space="preserve">{-w:p technologies}{tech}{/technologies}</w:t>
-      </w:r>
       <w:r>
         <w:rPr>
           <w:rtl w:val="0"/>

</xml_diff>

<commit_message>
refactor: change brightBox file
</commit_message>
<xml_diff>
--- a/public/brightBoxTemplate.docx
+++ b/public/brightBoxTemplate.docx
@@ -2410,25 +2410,6 @@
         </w:numPr>
         <w:ind w:left="720" w:hanging="360"/>
         <w:jc w:val="both"/>
-      </w:pPr>
-      <w:r>
-        <w:rPr>
-          <w:rtl w:val="0"/>
-        </w:rPr>
-        <w:t xml:space="preserve">{-w:p technologies}{tech}{/technologies}</w:t>
-      </w:r>
-    </w:p>
-    <w:p>
-      <w:pPr>
-        <w:numPr>
-          <w:ilvl w:val="0"/>
-          <w:numId w:val="2"/>
-        </w:numPr>
-        <w:ind w:left="720" w:hanging="360"/>
-        <w:jc w:val="both"/>
-        <w:rPr>
-          <w:u w:val="none"/>
-        </w:rPr>
         <w:sectPr>
           <w:type w:val="continuous"/>
           <w:pgSz w:h="15840" w:w="12240" w:orient="portrait"/>
@@ -2443,6 +2424,7 @@
         <w:rPr>
           <w:rtl w:val="0"/>
         </w:rPr>
+        <w:t xml:space="preserve">{-w:p technologies}{tech}{/technologies}</w:t>
       </w:r>
     </w:p>
     <w:p>

</xml_diff>